<commit_message>
xong r nha Thong
</commit_message>
<xml_diff>
--- a/Intopolation_Search/INTERPOLATION SEARCH.docx
+++ b/Intopolation_Search/INTERPOLATION SEARCH.docx
@@ -159,8 +159,19 @@
           <w:sz w:val="28"/>
           <w:szCs w:val="28"/>
         </w:rPr>
-        <w:t xml:space="preserve"> O(</w:t>
-      </w:r>
+        <w:t xml:space="preserve"> </w:t>
+      </w:r>
+      <w:proofErr w:type="gramStart"/>
+      <w:r>
+        <w:rPr>
+          <w:rFonts w:ascii="Times New Roman" w:hAnsi="Times New Roman" w:cs="Times New Roman"/>
+          <w:color w:val="000000" w:themeColor="text1"/>
+          <w:sz w:val="28"/>
+          <w:szCs w:val="28"/>
+        </w:rPr>
+        <w:t>O(</w:t>
+      </w:r>
+      <w:proofErr w:type="gramEnd"/>
       <m:oMath>
         <m:func>
           <m:funcPr>
@@ -307,7 +318,27 @@
           <w:sz w:val="28"/>
           <w:szCs w:val="28"/>
         </w:rPr>
-        <w:t>). Example is N=1000000, Binary Search has O(log(1000000))=20, Linear Search has O(1000000) and Interpolation Search has O(</w:t>
+        <w:t>). Example is N=1000000, Binary Search has O(</w:t>
+      </w:r>
+      <w:proofErr w:type="gramStart"/>
+      <w:r>
+        <w:rPr>
+          <w:rFonts w:ascii="Times New Roman" w:hAnsi="Times New Roman" w:cs="Times New Roman"/>
+          <w:color w:val="000000" w:themeColor="text1"/>
+          <w:sz w:val="28"/>
+          <w:szCs w:val="28"/>
+        </w:rPr>
+        <w:t>log(</w:t>
+      </w:r>
+      <w:proofErr w:type="gramEnd"/>
+      <w:r>
+        <w:rPr>
+          <w:rFonts w:ascii="Times New Roman" w:hAnsi="Times New Roman" w:cs="Times New Roman"/>
+          <w:color w:val="000000" w:themeColor="text1"/>
+          <w:sz w:val="28"/>
+          <w:szCs w:val="28"/>
+        </w:rPr>
+        <w:t>1000000))=20, Linear Search has O(1000000) and Interpolation Search has O(</w:t>
       </w:r>
       <m:oMath>
         <m:func>
@@ -1052,16 +1083,36 @@
           <w:sz w:val="28"/>
           <w:szCs w:val="28"/>
         </w:rPr>
-        <w:t>X – T[left]</w:t>
-      </w:r>
-      <w:r>
-        <w:rPr>
-          <w:rFonts w:ascii="Times New Roman" w:hAnsi="Times New Roman" w:cs="Times New Roman"/>
-          <w:color w:val="000000" w:themeColor="text1"/>
-          <w:sz w:val="28"/>
-          <w:szCs w:val="28"/>
-        </w:rPr>
-        <w:t xml:space="preserve"> : </w:t>
+        <w:t>X – T[left</w:t>
+      </w:r>
+      <w:proofErr w:type="gramStart"/>
+      <w:r>
+        <w:rPr>
+          <w:rFonts w:ascii="Times New Roman" w:hAnsi="Times New Roman" w:cs="Times New Roman"/>
+          <w:color w:val="000000" w:themeColor="text1"/>
+          <w:sz w:val="28"/>
+          <w:szCs w:val="28"/>
+        </w:rPr>
+        <w:t>]</w:t>
+      </w:r>
+      <w:r>
+        <w:rPr>
+          <w:rFonts w:ascii="Times New Roman" w:hAnsi="Times New Roman" w:cs="Times New Roman"/>
+          <w:color w:val="000000" w:themeColor="text1"/>
+          <w:sz w:val="28"/>
+          <w:szCs w:val="28"/>
+        </w:rPr>
+        <w:t xml:space="preserve"> :</w:t>
+      </w:r>
+      <w:proofErr w:type="gramEnd"/>
+      <w:r>
+        <w:rPr>
+          <w:rFonts w:ascii="Times New Roman" w:hAnsi="Times New Roman" w:cs="Times New Roman"/>
+          <w:color w:val="000000" w:themeColor="text1"/>
+          <w:sz w:val="28"/>
+          <w:szCs w:val="28"/>
+        </w:rPr>
+        <w:t xml:space="preserve"> </w:t>
       </w:r>
       <w:r>
         <w:rPr>
@@ -1108,16 +1159,36 @@
           <w:sz w:val="28"/>
           <w:szCs w:val="28"/>
         </w:rPr>
-        <w:t>right – left</w:t>
-      </w:r>
-      <w:r>
-        <w:rPr>
-          <w:rFonts w:ascii="Times New Roman" w:hAnsi="Times New Roman" w:cs="Times New Roman"/>
-          <w:color w:val="000000" w:themeColor="text1"/>
-          <w:sz w:val="28"/>
-          <w:szCs w:val="28"/>
-        </w:rPr>
-        <w:t xml:space="preserve"> : </w:t>
+        <w:t xml:space="preserve">right – </w:t>
+      </w:r>
+      <w:proofErr w:type="gramStart"/>
+      <w:r>
+        <w:rPr>
+          <w:rFonts w:ascii="Times New Roman" w:hAnsi="Times New Roman" w:cs="Times New Roman"/>
+          <w:color w:val="000000" w:themeColor="text1"/>
+          <w:sz w:val="28"/>
+          <w:szCs w:val="28"/>
+        </w:rPr>
+        <w:t>left</w:t>
+      </w:r>
+      <w:r>
+        <w:rPr>
+          <w:rFonts w:ascii="Times New Roman" w:hAnsi="Times New Roman" w:cs="Times New Roman"/>
+          <w:color w:val="000000" w:themeColor="text1"/>
+          <w:sz w:val="28"/>
+          <w:szCs w:val="28"/>
+        </w:rPr>
+        <w:t xml:space="preserve"> :</w:t>
+      </w:r>
+      <w:proofErr w:type="gramEnd"/>
+      <w:r>
+        <w:rPr>
+          <w:rFonts w:ascii="Times New Roman" w:hAnsi="Times New Roman" w:cs="Times New Roman"/>
+          <w:color w:val="000000" w:themeColor="text1"/>
+          <w:sz w:val="28"/>
+          <w:szCs w:val="28"/>
+        </w:rPr>
+        <w:t xml:space="preserve"> </w:t>
       </w:r>
       <w:r>
         <w:rPr>
@@ -1368,7 +1439,17 @@
           <w:sz w:val="28"/>
           <w:szCs w:val="28"/>
         </w:rPr>
-        <w:t>Interpolation_Sort</w:t>
+        <w:t>Interpolation_</w:t>
+      </w:r>
+      <w:proofErr w:type="gramStart"/>
+      <w:r>
+        <w:rPr>
+          <w:rFonts w:ascii="Consolas" w:hAnsi="Consolas" w:cs="Consolas"/>
+          <w:color w:val="000000"/>
+          <w:sz w:val="28"/>
+          <w:szCs w:val="28"/>
+        </w:rPr>
+        <w:t>Sort</w:t>
       </w:r>
       <w:proofErr w:type="spellEnd"/>
       <w:r>
@@ -1380,6 +1461,7 @@
         </w:rPr>
         <w:t>(</w:t>
       </w:r>
+      <w:proofErr w:type="gramEnd"/>
       <w:r>
         <w:rPr>
           <w:rFonts w:ascii="Consolas" w:hAnsi="Consolas" w:cs="Consolas"/>
@@ -2578,6 +2660,7 @@
           <w:szCs w:val="28"/>
         </w:rPr>
       </w:pPr>
+      <w:proofErr w:type="gramStart"/>
       <w:r>
         <w:rPr>
           <w:rFonts w:ascii="Times New Roman" w:eastAsiaTheme="minorEastAsia" w:hAnsi="Times New Roman" w:cs="Times New Roman"/>
@@ -2585,8 +2668,9 @@
           <w:sz w:val="28"/>
           <w:szCs w:val="28"/>
         </w:rPr>
-        <w:t xml:space="preserve">a[1]= 5 = X =&gt;  </w:t>
-      </w:r>
+        <w:t>a[</w:t>
+      </w:r>
+      <w:proofErr w:type="gramEnd"/>
       <w:r>
         <w:rPr>
           <w:rFonts w:ascii="Times New Roman" w:eastAsiaTheme="minorEastAsia" w:hAnsi="Times New Roman" w:cs="Times New Roman"/>
@@ -2594,18 +2678,170 @@
           <w:sz w:val="28"/>
           <w:szCs w:val="28"/>
         </w:rPr>
+        <w:t xml:space="preserve">1]= 5 = X =&gt;  </w:t>
+      </w:r>
+      <w:r>
+        <w:rPr>
+          <w:rFonts w:ascii="Times New Roman" w:eastAsiaTheme="minorEastAsia" w:hAnsi="Times New Roman" w:cs="Times New Roman"/>
+          <w:color w:val="000000" w:themeColor="text1"/>
+          <w:sz w:val="28"/>
+          <w:szCs w:val="28"/>
+        </w:rPr>
         <w:t>Stop while loop</w:t>
       </w:r>
     </w:p>
     <w:p>
       <w:pPr>
-        <w:rPr>
-          <w:rFonts w:ascii="Times New Roman" w:hAnsi="Times New Roman" w:cs="Times New Roman"/>
-          <w:color w:val="000000" w:themeColor="text1"/>
-          <w:sz w:val="28"/>
-          <w:szCs w:val="28"/>
-        </w:rPr>
-      </w:pPr>
+        <w:pStyle w:val="ListParagraph"/>
+        <w:numPr>
+          <w:ilvl w:val="0"/>
+          <w:numId w:val="3"/>
+        </w:numPr>
+        <w:jc w:val="both"/>
+        <w:rPr>
+          <w:rFonts w:ascii="Times New Roman" w:hAnsi="Times New Roman" w:cs="Times New Roman"/>
+          <w:b/>
+          <w:bCs/>
+          <w:color w:val="000000" w:themeColor="text1"/>
+          <w:sz w:val="32"/>
+          <w:szCs w:val="32"/>
+        </w:rPr>
+      </w:pPr>
+      <w:r>
+        <w:rPr>
+          <w:rFonts w:ascii="Times New Roman" w:hAnsi="Times New Roman" w:cs="Times New Roman"/>
+          <w:b/>
+          <w:bCs/>
+          <w:color w:val="000000" w:themeColor="text1"/>
+          <w:sz w:val="32"/>
+          <w:szCs w:val="32"/>
+        </w:rPr>
+        <w:t>References:</w:t>
+      </w:r>
+    </w:p>
+    <w:p>
+      <w:pPr>
+        <w:jc w:val="both"/>
+        <w:rPr>
+          <w:rFonts w:ascii="Times New Roman" w:hAnsi="Times New Roman" w:cs="Times New Roman"/>
+          <w:color w:val="000000" w:themeColor="text1"/>
+          <w:sz w:val="32"/>
+          <w:szCs w:val="32"/>
+        </w:rPr>
+      </w:pPr>
+      <w:r>
+        <w:rPr>
+          <w:rFonts w:ascii="Times New Roman" w:hAnsi="Times New Roman" w:cs="Times New Roman"/>
+          <w:color w:val="000000" w:themeColor="text1"/>
+          <w:sz w:val="32"/>
+          <w:szCs w:val="32"/>
+        </w:rPr>
+        <w:t xml:space="preserve">- </w:t>
+      </w:r>
+      <w:r>
+        <w:rPr>
+          <w:rFonts w:ascii="Times New Roman" w:hAnsi="Times New Roman" w:cs="Times New Roman"/>
+          <w:color w:val="000000" w:themeColor="text1"/>
+          <w:sz w:val="32"/>
+          <w:szCs w:val="32"/>
+        </w:rPr>
+        <w:t>https://freetuts.net/tim-kiem-noi-suy-interpolation-search-2922.html</w:t>
+      </w:r>
+    </w:p>
+    <w:p>
+      <w:pPr>
+        <w:jc w:val="both"/>
+        <w:rPr>
+          <w:rFonts w:ascii="Times New Roman" w:hAnsi="Times New Roman" w:cs="Times New Roman"/>
+          <w:color w:val="000000" w:themeColor="text1"/>
+          <w:sz w:val="32"/>
+          <w:szCs w:val="32"/>
+        </w:rPr>
+      </w:pPr>
+      <w:r>
+        <w:rPr>
+          <w:rFonts w:ascii="Times New Roman" w:hAnsi="Times New Roman" w:cs="Times New Roman"/>
+          <w:color w:val="000000" w:themeColor="text1"/>
+          <w:sz w:val="32"/>
+          <w:szCs w:val="32"/>
+        </w:rPr>
+        <w:t>-</w:t>
+      </w:r>
+      <w:r>
+        <w:t xml:space="preserve"> </w:t>
+      </w:r>
+      <w:hyperlink r:id="rId5" w:history="1">
+        <w:r>
+          <w:rPr>
+            <w:rStyle w:val="Hyperlink"/>
+            <w:rFonts w:ascii="Times New Roman" w:hAnsi="Times New Roman" w:cs="Times New Roman"/>
+            <w:sz w:val="32"/>
+            <w:szCs w:val="32"/>
+          </w:rPr>
+          <w:t>https://phattrienphanmem123az.com/thuat-toan-lap-trinh/thuat-toan-interpolation-search.html</w:t>
+        </w:r>
+      </w:hyperlink>
+    </w:p>
+    <w:p>
+      <w:pPr>
+        <w:jc w:val="both"/>
+        <w:rPr>
+          <w:rFonts w:ascii="Times New Roman" w:hAnsi="Times New Roman" w:cs="Times New Roman"/>
+          <w:color w:val="000000" w:themeColor="text1"/>
+          <w:sz w:val="32"/>
+          <w:szCs w:val="32"/>
+        </w:rPr>
+      </w:pPr>
+      <w:r>
+        <w:rPr>
+          <w:rFonts w:ascii="Times New Roman" w:hAnsi="Times New Roman" w:cs="Times New Roman"/>
+          <w:color w:val="000000" w:themeColor="text1"/>
+          <w:sz w:val="32"/>
+          <w:szCs w:val="32"/>
+        </w:rPr>
+        <w:t>-</w:t>
+      </w:r>
+      <w:r>
+        <w:t xml:space="preserve"> </w:t>
+      </w:r>
+      <w:r>
+        <w:rPr>
+          <w:rFonts w:ascii="Times New Roman" w:hAnsi="Times New Roman" w:cs="Times New Roman"/>
+          <w:color w:val="000000" w:themeColor="text1"/>
+          <w:sz w:val="32"/>
+          <w:szCs w:val="32"/>
+        </w:rPr>
+        <w:t>https://video.search.yahoo.com/search/video?fr=mcafee&amp;ei=UTF-8&amp;p=thu%E1%BA%ADt+to%C3%A1n+t%C3%ACm+ki%E1%BA%BFm+n%E1%BB%99i+suy&amp;type=E210US91215G0#id=1&amp;vid=19a3e75ea3fbf819f8366ab360425d50&amp;action=click</w:t>
+      </w:r>
+    </w:p>
+    <w:p>
+      <w:pPr>
+        <w:rPr>
+          <w:rFonts w:ascii="Times New Roman" w:eastAsiaTheme="minorEastAsia" w:hAnsi="Times New Roman" w:cs="Times New Roman"/>
+          <w:color w:val="000000" w:themeColor="text1"/>
+          <w:sz w:val="28"/>
+          <w:szCs w:val="28"/>
+        </w:rPr>
+      </w:pPr>
+    </w:p>
+    <w:p>
+      <w:pPr>
+        <w:rPr>
+          <w:rFonts w:ascii="Times New Roman" w:hAnsi="Times New Roman" w:cs="Times New Roman"/>
+          <w:color w:val="000000" w:themeColor="text1"/>
+          <w:sz w:val="28"/>
+          <w:szCs w:val="28"/>
+        </w:rPr>
+      </w:pPr>
+      <w:r>
+        <w:rPr>
+          <w:rFonts w:ascii="Times New Roman" w:hAnsi="Times New Roman" w:cs="Times New Roman"/>
+          <w:color w:val="000000" w:themeColor="text1"/>
+          <w:sz w:val="28"/>
+          <w:szCs w:val="28"/>
+        </w:rPr>
+        <w:t xml:space="preserve">  </w:t>
+      </w:r>
     </w:p>
     <w:p>
       <w:pPr>
@@ -2891,6 +3127,92 @@
     </w:lvl>
   </w:abstractNum>
   <w:abstractNum w:abstractNumId="2" w15:restartNumberingAfterBreak="0">
+    <w:nsid w:val="3E521249"/>
+    <w:multiLevelType w:val="hybridMultilevel"/>
+    <w:tmpl w:val="EAB85064"/>
+    <w:lvl w:ilvl="0" w:tplc="04090013">
+      <w:start w:val="1"/>
+      <w:numFmt w:val="upperRoman"/>
+      <w:lvlText w:val="%1."/>
+      <w:lvlJc w:val="right"/>
+      <w:pPr>
+        <w:ind w:left="720" w:hanging="360"/>
+      </w:pPr>
+    </w:lvl>
+    <w:lvl w:ilvl="1" w:tplc="04090019" w:tentative="1">
+      <w:start w:val="1"/>
+      <w:numFmt w:val="lowerLetter"/>
+      <w:lvlText w:val="%2."/>
+      <w:lvlJc w:val="left"/>
+      <w:pPr>
+        <w:ind w:left="1440" w:hanging="360"/>
+      </w:pPr>
+    </w:lvl>
+    <w:lvl w:ilvl="2" w:tplc="0409001B" w:tentative="1">
+      <w:start w:val="1"/>
+      <w:numFmt w:val="lowerRoman"/>
+      <w:lvlText w:val="%3."/>
+      <w:lvlJc w:val="right"/>
+      <w:pPr>
+        <w:ind w:left="2160" w:hanging="180"/>
+      </w:pPr>
+    </w:lvl>
+    <w:lvl w:ilvl="3" w:tplc="0409000F" w:tentative="1">
+      <w:start w:val="1"/>
+      <w:numFmt w:val="decimal"/>
+      <w:lvlText w:val="%4."/>
+      <w:lvlJc w:val="left"/>
+      <w:pPr>
+        <w:ind w:left="2880" w:hanging="360"/>
+      </w:pPr>
+    </w:lvl>
+    <w:lvl w:ilvl="4" w:tplc="04090019" w:tentative="1">
+      <w:start w:val="1"/>
+      <w:numFmt w:val="lowerLetter"/>
+      <w:lvlText w:val="%5."/>
+      <w:lvlJc w:val="left"/>
+      <w:pPr>
+        <w:ind w:left="3600" w:hanging="360"/>
+      </w:pPr>
+    </w:lvl>
+    <w:lvl w:ilvl="5" w:tplc="0409001B" w:tentative="1">
+      <w:start w:val="1"/>
+      <w:numFmt w:val="lowerRoman"/>
+      <w:lvlText w:val="%6."/>
+      <w:lvlJc w:val="right"/>
+      <w:pPr>
+        <w:ind w:left="4320" w:hanging="180"/>
+      </w:pPr>
+    </w:lvl>
+    <w:lvl w:ilvl="6" w:tplc="0409000F" w:tentative="1">
+      <w:start w:val="1"/>
+      <w:numFmt w:val="decimal"/>
+      <w:lvlText w:val="%7."/>
+      <w:lvlJc w:val="left"/>
+      <w:pPr>
+        <w:ind w:left="5040" w:hanging="360"/>
+      </w:pPr>
+    </w:lvl>
+    <w:lvl w:ilvl="7" w:tplc="04090019" w:tentative="1">
+      <w:start w:val="1"/>
+      <w:numFmt w:val="lowerLetter"/>
+      <w:lvlText w:val="%8."/>
+      <w:lvlJc w:val="left"/>
+      <w:pPr>
+        <w:ind w:left="5760" w:hanging="360"/>
+      </w:pPr>
+    </w:lvl>
+    <w:lvl w:ilvl="8" w:tplc="0409001B" w:tentative="1">
+      <w:start w:val="1"/>
+      <w:numFmt w:val="lowerRoman"/>
+      <w:lvlText w:val="%9."/>
+      <w:lvlJc w:val="right"/>
+      <w:pPr>
+        <w:ind w:left="6480" w:hanging="180"/>
+      </w:pPr>
+    </w:lvl>
+  </w:abstractNum>
+  <w:abstractNum w:abstractNumId="3" w15:restartNumberingAfterBreak="0">
     <w:nsid w:val="46C115C4"/>
     <w:multiLevelType w:val="hybridMultilevel"/>
     <w:tmpl w:val="6878564A"/>
@@ -2976,8 +3298,8 @@
       </w:pPr>
     </w:lvl>
   </w:abstractNum>
-  <w:abstractNum w:abstractNumId="3" w15:restartNumberingAfterBreak="0">
-    <w:nsid w:val="58CD0524"/>
+  <w:abstractNum w:abstractNumId="4" w15:restartNumberingAfterBreak="0">
+    <w:nsid w:val="577C7654"/>
     <w:multiLevelType w:val="hybridMultilevel"/>
     <w:tmpl w:val="EAB85064"/>
     <w:lvl w:ilvl="0" w:tplc="04090013">
@@ -3062,7 +3384,93 @@
       </w:pPr>
     </w:lvl>
   </w:abstractNum>
-  <w:abstractNum w:abstractNumId="4" w15:restartNumberingAfterBreak="0">
+  <w:abstractNum w:abstractNumId="5" w15:restartNumberingAfterBreak="0">
+    <w:nsid w:val="58CD0524"/>
+    <w:multiLevelType w:val="hybridMultilevel"/>
+    <w:tmpl w:val="8D161EC2"/>
+    <w:lvl w:ilvl="0" w:tplc="04090013">
+      <w:start w:val="1"/>
+      <w:numFmt w:val="upperRoman"/>
+      <w:lvlText w:val="%1."/>
+      <w:lvlJc w:val="right"/>
+      <w:pPr>
+        <w:ind w:left="720" w:hanging="360"/>
+      </w:pPr>
+    </w:lvl>
+    <w:lvl w:ilvl="1" w:tplc="04090019" w:tentative="1">
+      <w:start w:val="1"/>
+      <w:numFmt w:val="lowerLetter"/>
+      <w:lvlText w:val="%2."/>
+      <w:lvlJc w:val="left"/>
+      <w:pPr>
+        <w:ind w:left="1440" w:hanging="360"/>
+      </w:pPr>
+    </w:lvl>
+    <w:lvl w:ilvl="2" w:tplc="0409001B" w:tentative="1">
+      <w:start w:val="1"/>
+      <w:numFmt w:val="lowerRoman"/>
+      <w:lvlText w:val="%3."/>
+      <w:lvlJc w:val="right"/>
+      <w:pPr>
+        <w:ind w:left="2160" w:hanging="180"/>
+      </w:pPr>
+    </w:lvl>
+    <w:lvl w:ilvl="3" w:tplc="0409000F" w:tentative="1">
+      <w:start w:val="1"/>
+      <w:numFmt w:val="decimal"/>
+      <w:lvlText w:val="%4."/>
+      <w:lvlJc w:val="left"/>
+      <w:pPr>
+        <w:ind w:left="2880" w:hanging="360"/>
+      </w:pPr>
+    </w:lvl>
+    <w:lvl w:ilvl="4" w:tplc="04090019" w:tentative="1">
+      <w:start w:val="1"/>
+      <w:numFmt w:val="lowerLetter"/>
+      <w:lvlText w:val="%5."/>
+      <w:lvlJc w:val="left"/>
+      <w:pPr>
+        <w:ind w:left="3600" w:hanging="360"/>
+      </w:pPr>
+    </w:lvl>
+    <w:lvl w:ilvl="5" w:tplc="0409001B" w:tentative="1">
+      <w:start w:val="1"/>
+      <w:numFmt w:val="lowerRoman"/>
+      <w:lvlText w:val="%6."/>
+      <w:lvlJc w:val="right"/>
+      <w:pPr>
+        <w:ind w:left="4320" w:hanging="180"/>
+      </w:pPr>
+    </w:lvl>
+    <w:lvl w:ilvl="6" w:tplc="0409000F" w:tentative="1">
+      <w:start w:val="1"/>
+      <w:numFmt w:val="decimal"/>
+      <w:lvlText w:val="%7."/>
+      <w:lvlJc w:val="left"/>
+      <w:pPr>
+        <w:ind w:left="5040" w:hanging="360"/>
+      </w:pPr>
+    </w:lvl>
+    <w:lvl w:ilvl="7" w:tplc="04090019" w:tentative="1">
+      <w:start w:val="1"/>
+      <w:numFmt w:val="lowerLetter"/>
+      <w:lvlText w:val="%8."/>
+      <w:lvlJc w:val="left"/>
+      <w:pPr>
+        <w:ind w:left="5760" w:hanging="360"/>
+      </w:pPr>
+    </w:lvl>
+    <w:lvl w:ilvl="8" w:tplc="0409001B" w:tentative="1">
+      <w:start w:val="1"/>
+      <w:numFmt w:val="lowerRoman"/>
+      <w:lvlText w:val="%9."/>
+      <w:lvlJc w:val="right"/>
+      <w:pPr>
+        <w:ind w:left="6480" w:hanging="180"/>
+      </w:pPr>
+    </w:lvl>
+  </w:abstractNum>
+  <w:abstractNum w:abstractNumId="6" w15:restartNumberingAfterBreak="0">
     <w:nsid w:val="645F6F16"/>
     <w:multiLevelType w:val="hybridMultilevel"/>
     <w:tmpl w:val="DF881860"/>
@@ -3175,7 +3583,7 @@
       </w:rPr>
     </w:lvl>
   </w:abstractNum>
-  <w:abstractNum w:abstractNumId="5" w15:restartNumberingAfterBreak="0">
+  <w:abstractNum w:abstractNumId="7" w15:restartNumberingAfterBreak="0">
     <w:nsid w:val="7414616D"/>
     <w:multiLevelType w:val="hybridMultilevel"/>
     <w:tmpl w:val="D362DC86"/>
@@ -3261,7 +3669,7 @@
       </w:pPr>
     </w:lvl>
   </w:abstractNum>
-  <w:abstractNum w:abstractNumId="6" w15:restartNumberingAfterBreak="0">
+  <w:abstractNum w:abstractNumId="8" w15:restartNumberingAfterBreak="0">
     <w:nsid w:val="7EE56D08"/>
     <w:multiLevelType w:val="hybridMultilevel"/>
     <w:tmpl w:val="68D63FFE"/>
@@ -3374,24 +3782,30 @@
     </w:lvl>
   </w:abstractNum>
   <w:num w:numId="1">
-    <w:abstractNumId w:val="5"/>
+    <w:abstractNumId w:val="7"/>
   </w:num>
   <w:num w:numId="2">
     <w:abstractNumId w:val="1"/>
   </w:num>
   <w:num w:numId="3">
-    <w:abstractNumId w:val="3"/>
+    <w:abstractNumId w:val="5"/>
   </w:num>
   <w:num w:numId="4">
-    <w:abstractNumId w:val="6"/>
+    <w:abstractNumId w:val="8"/>
   </w:num>
   <w:num w:numId="5">
     <w:abstractNumId w:val="0"/>
   </w:num>
   <w:num w:numId="6">
+    <w:abstractNumId w:val="3"/>
+  </w:num>
+  <w:num w:numId="7">
+    <w:abstractNumId w:val="6"/>
+  </w:num>
+  <w:num w:numId="8">
     <w:abstractNumId w:val="2"/>
   </w:num>
-  <w:num w:numId="7">
+  <w:num w:numId="9">
     <w:abstractNumId w:val="4"/>
   </w:num>
 </w:numbering>
@@ -3844,6 +4258,29 @@
       <w:color w:val="808080"/>
     </w:rPr>
   </w:style>
+  <w:style w:type="character" w:styleId="Hyperlink">
+    <w:name w:val="Hyperlink"/>
+    <w:basedOn w:val="DefaultParagraphFont"/>
+    <w:uiPriority w:val="99"/>
+    <w:unhideWhenUsed/>
+    <w:rsid w:val="000F6BA8"/>
+    <w:rPr>
+      <w:color w:val="0563C1" w:themeColor="hyperlink"/>
+      <w:u w:val="single"/>
+    </w:rPr>
+  </w:style>
+  <w:style w:type="character" w:styleId="UnresolvedMention">
+    <w:name w:val="Unresolved Mention"/>
+    <w:basedOn w:val="DefaultParagraphFont"/>
+    <w:uiPriority w:val="99"/>
+    <w:semiHidden/>
+    <w:unhideWhenUsed/>
+    <w:rsid w:val="000F6BA8"/>
+    <w:rPr>
+      <w:color w:val="605E5C"/>
+      <w:shd w:val="clear" w:color="auto" w:fill="E1DFDD"/>
+    </w:rPr>
+  </w:style>
 </w:styles>
 </file>
 

</xml_diff>